<commit_message>
Add some changes with file test case example
</commit_message>
<xml_diff>
--- a/test case examples.docx
+++ b/test case examples.docx
@@ -13,6 +13,13 @@
           <w:lang w:val="en-US"/>
         </w:rPr>
         <w:t>Test cases successfully done</w:t>
+      </w:r>
+      <w:r>
+        <w:rPr>
+          <w:lang w:val="en-US"/>
+        </w:rPr>
+        <w:br/>
+        <w:t>The second test cases successfully done</w:t>
       </w:r>
       <w:bookmarkStart w:id="0" w:name="_GoBack"/>
       <w:bookmarkEnd w:id="0"/>

</xml_diff>